<commit_message>
Day 17 (22/11): Subqueries (SELECT and FROM clause)
</commit_message>
<xml_diff>
--- a/Day-17/Day-17.docx
+++ b/Day-17/Day-17.docx
@@ -20,20 +20,20 @@
           <w:b/>
           <w:bCs/>
         </w:rPr>
-        <w:t>Day 16 | 21-Days SQL Challenge by Indian Data Club</w:t>
-      </w:r>
-    </w:p>
-    <w:p>
-      <w:pPr>
-        <w:rPr>
-          <w:rFonts w:ascii="Segoe UI Emoji" w:hAnsi="Segoe UI Emoji" w:cs="Segoe UI Emoji"/>
-        </w:rPr>
-      </w:pPr>
-      <w:r>
-        <w:rPr>
-          <w:rFonts w:ascii="Segoe UI Emoji" w:hAnsi="Segoe UI Emoji" w:cs="Segoe UI Emoji"/>
-        </w:rPr>
-        <w:t xml:space="preserve">Today’s topic was all about </w:t>
+        <w:t>Day 17 | 21-Days SQL Challenge by Indian Data Club</w:t>
+      </w:r>
+    </w:p>
+    <w:p>
+      <w:pPr>
+        <w:rPr>
+          <w:rFonts w:ascii="Segoe UI Emoji" w:hAnsi="Segoe UI Emoji" w:cs="Segoe UI Emoji"/>
+        </w:rPr>
+      </w:pPr>
+      <w:r>
+        <w:rPr>
+          <w:rFonts w:ascii="Segoe UI Emoji" w:hAnsi="Segoe UI Emoji" w:cs="Segoe UI Emoji"/>
+        </w:rPr>
+        <w:t xml:space="preserve">Today’s session was all about </w:t>
       </w:r>
       <w:r>
         <w:rPr>
@@ -41,13 +41,41 @@
           <w:b/>
           <w:bCs/>
         </w:rPr>
-        <w:t>Subqueries in the WHERE clause</w:t>
-      </w:r>
-      <w:r>
-        <w:rPr>
-          <w:rFonts w:ascii="Segoe UI Emoji" w:hAnsi="Segoe UI Emoji" w:cs="Segoe UI Emoji"/>
-        </w:rPr>
-        <w:t xml:space="preserve"> — a powerful SQL feature that allows us to filter results dynamically based on another query 🔍</w:t>
+        <w:t>Subqueries in SELECT and FROM clauses</w:t>
+      </w:r>
+      <w:r>
+        <w:rPr>
+          <w:rFonts w:ascii="Segoe UI Emoji" w:hAnsi="Segoe UI Emoji" w:cs="Segoe UI Emoji"/>
+        </w:rPr>
+        <w:t xml:space="preserve"> — the backbone of advanced SQL analytics that lets us create </w:t>
+      </w:r>
+      <w:r>
+        <w:rPr>
+          <w:rFonts w:ascii="Segoe UI Emoji" w:hAnsi="Segoe UI Emoji" w:cs="Segoe UI Emoji"/>
+          <w:b/>
+          <w:bCs/>
+        </w:rPr>
+        <w:t>calculated columns</w:t>
+      </w:r>
+      <w:r>
+        <w:rPr>
+          <w:rFonts w:ascii="Segoe UI Emoji" w:hAnsi="Segoe UI Emoji" w:cs="Segoe UI Emoji"/>
+        </w:rPr>
+        <w:t xml:space="preserve"> and </w:t>
+      </w:r>
+      <w:r>
+        <w:rPr>
+          <w:rFonts w:ascii="Segoe UI Emoji" w:hAnsi="Segoe UI Emoji" w:cs="Segoe UI Emoji"/>
+          <w:b/>
+          <w:bCs/>
+        </w:rPr>
+        <w:t>derived tables</w:t>
+      </w:r>
+      <w:r>
+        <w:rPr>
+          <w:rFonts w:ascii="Segoe UI Emoji" w:hAnsi="Segoe UI Emoji" w:cs="Segoe UI Emoji"/>
+        </w:rPr>
+        <w:t xml:space="preserve"> within queries 🔍</w:t>
       </w:r>
     </w:p>
     <w:p>
@@ -75,13 +103,20 @@
           <w:b/>
           <w:bCs/>
         </w:rPr>
-        <w:t>single-value</w:t>
-      </w:r>
-      <w:r>
-        <w:rPr>
-          <w:rFonts w:ascii="Segoe UI Emoji" w:hAnsi="Segoe UI Emoji" w:cs="Segoe UI Emoji"/>
-        </w:rPr>
-        <w:t xml:space="preserve">, </w:t>
+        <w:t>subqueries in SELECT</w:t>
+      </w:r>
+      <w:r>
+        <w:rPr>
+          <w:rFonts w:ascii="Segoe UI Emoji" w:hAnsi="Segoe UI Emoji" w:cs="Segoe UI Emoji"/>
+        </w:rPr>
+        <w:t xml:space="preserve"> to compute dynamic calculated values</w:t>
+      </w:r>
+      <w:r>
+        <w:rPr>
+          <w:rFonts w:ascii="Segoe UI Emoji" w:hAnsi="Segoe UI Emoji" w:cs="Segoe UI Emoji"/>
+        </w:rPr>
+        <w:br/>
+        <w:t xml:space="preserve">✔️ Build </w:t>
       </w:r>
       <w:r>
         <w:rPr>
@@ -89,13 +124,47 @@
           <w:b/>
           <w:bCs/>
         </w:rPr>
-        <w:t>multi-value</w:t>
-      </w:r>
-      <w:r>
-        <w:rPr>
-          <w:rFonts w:ascii="Segoe UI Emoji" w:hAnsi="Segoe UI Emoji" w:cs="Segoe UI Emoji"/>
-        </w:rPr>
-        <w:t xml:space="preserve">, and </w:t>
+        <w:t>derived tables (inline views)</w:t>
+      </w:r>
+      <w:r>
+        <w:rPr>
+          <w:rFonts w:ascii="Segoe UI Emoji" w:hAnsi="Segoe UI Emoji" w:cs="Segoe UI Emoji"/>
+        </w:rPr>
+        <w:t xml:space="preserve"> using subqueries in FROM</w:t>
+      </w:r>
+      <w:r>
+        <w:rPr>
+          <w:rFonts w:ascii="Segoe UI Emoji" w:hAnsi="Segoe UI Emoji" w:cs="Segoe UI Emoji"/>
+        </w:rPr>
+        <w:br/>
+        <w:t>✔️ Alias derived tables properly to avoid errors</w:t>
+      </w:r>
+      <w:r>
+        <w:rPr>
+          <w:rFonts w:ascii="Segoe UI Emoji" w:hAnsi="Segoe UI Emoji" w:cs="Segoe UI Emoji"/>
+        </w:rPr>
+        <w:br/>
+        <w:t>✔️ Compare data with aggregated metrics using nested subqueries</w:t>
+      </w:r>
+      <w:r>
+        <w:rPr>
+          <w:rFonts w:ascii="Segoe UI Emoji" w:hAnsi="Segoe UI Emoji" w:cs="Segoe UI Emoji"/>
+        </w:rPr>
+        <w:br/>
+        <w:t>✔️ Simplify complex queries by breaking them into logical steps</w:t>
+      </w:r>
+    </w:p>
+    <w:p>
+      <w:pPr>
+        <w:rPr>
+          <w:rFonts w:ascii="Segoe UI Emoji" w:hAnsi="Segoe UI Emoji" w:cs="Segoe UI Emoji"/>
+        </w:rPr>
+      </w:pPr>
+      <w:r>
+        <w:rPr>
+          <w:rFonts w:ascii="Segoe UI Emoji" w:hAnsi="Segoe UI Emoji" w:cs="Segoe UI Emoji"/>
+        </w:rPr>
+        <w:t xml:space="preserve">💡 </w:t>
       </w:r>
       <w:r>
         <w:rPr>
@@ -103,20 +172,102 @@
           <w:b/>
           <w:bCs/>
         </w:rPr>
-        <w:t>EXISTS</w:t>
-      </w:r>
-      <w:r>
-        <w:rPr>
-          <w:rFonts w:ascii="Segoe UI Emoji" w:hAnsi="Segoe UI Emoji" w:cs="Segoe UI Emoji"/>
-        </w:rPr>
-        <w:t xml:space="preserve"> subqueries</w:t>
+        <w:t>Day 17 Challenge Question:</w:t>
       </w:r>
       <w:r>
         <w:rPr>
           <w:rFonts w:ascii="Segoe UI Emoji" w:hAnsi="Segoe UI Emoji" w:cs="Segoe UI Emoji"/>
         </w:rPr>
         <w:br/>
-        <w:t xml:space="preserve">✔️ Write </w:t>
+        <w:t>Create a report showing each service with:</w:t>
+      </w:r>
+    </w:p>
+    <w:p>
+      <w:pPr>
+        <w:numPr>
+          <w:ilvl w:val="0"/>
+          <w:numId w:val="4"/>
+        </w:numPr>
+        <w:rPr>
+          <w:rFonts w:ascii="Segoe UI Emoji" w:hAnsi="Segoe UI Emoji" w:cs="Segoe UI Emoji"/>
+        </w:rPr>
+      </w:pPr>
+      <w:r>
+        <w:rPr>
+          <w:rFonts w:ascii="Segoe UI Emoji" w:hAnsi="Segoe UI Emoji" w:cs="Segoe UI Emoji"/>
+        </w:rPr>
+        <w:t>Service name</w:t>
+      </w:r>
+    </w:p>
+    <w:p>
+      <w:pPr>
+        <w:numPr>
+          <w:ilvl w:val="0"/>
+          <w:numId w:val="4"/>
+        </w:numPr>
+        <w:rPr>
+          <w:rFonts w:ascii="Segoe UI Emoji" w:hAnsi="Segoe UI Emoji" w:cs="Segoe UI Emoji"/>
+        </w:rPr>
+      </w:pPr>
+      <w:r>
+        <w:rPr>
+          <w:rFonts w:ascii="Segoe UI Emoji" w:hAnsi="Segoe UI Emoji" w:cs="Segoe UI Emoji"/>
+        </w:rPr>
+        <w:t>Total patients admitted</w:t>
+      </w:r>
+    </w:p>
+    <w:p>
+      <w:pPr>
+        <w:numPr>
+          <w:ilvl w:val="0"/>
+          <w:numId w:val="4"/>
+        </w:numPr>
+        <w:rPr>
+          <w:rFonts w:ascii="Segoe UI Emoji" w:hAnsi="Segoe UI Emoji" w:cs="Segoe UI Emoji"/>
+        </w:rPr>
+      </w:pPr>
+      <w:r>
+        <w:rPr>
+          <w:rFonts w:ascii="Segoe UI Emoji" w:hAnsi="Segoe UI Emoji" w:cs="Segoe UI Emoji"/>
+        </w:rPr>
+        <w:t>The difference between total admissions and the average admissions across all services</w:t>
+      </w:r>
+    </w:p>
+    <w:p>
+      <w:pPr>
+        <w:numPr>
+          <w:ilvl w:val="0"/>
+          <w:numId w:val="4"/>
+        </w:numPr>
+        <w:rPr>
+          <w:rFonts w:ascii="Segoe UI Emoji" w:hAnsi="Segoe UI Emoji" w:cs="Segoe UI Emoji"/>
+        </w:rPr>
+      </w:pPr>
+      <w:r>
+        <w:rPr>
+          <w:rFonts w:ascii="Segoe UI Emoji" w:hAnsi="Segoe UI Emoji" w:cs="Segoe UI Emoji"/>
+        </w:rPr>
+        <w:t>A rank indicator (‘Above Average’, ‘Average’, ‘Below Average’)</w:t>
+      </w:r>
+      <w:r>
+        <w:rPr>
+          <w:rFonts w:ascii="Segoe UI Emoji" w:hAnsi="Segoe UI Emoji" w:cs="Segoe UI Emoji"/>
+        </w:rPr>
+        <w:br/>
+        <w:t>Order by total patients admitted descending.</w:t>
+      </w:r>
+    </w:p>
+    <w:p>
+      <w:pPr>
+        <w:rPr>
+          <w:rFonts w:ascii="Segoe UI Emoji" w:hAnsi="Segoe UI Emoji" w:cs="Segoe UI Emoji"/>
+        </w:rPr>
+      </w:pPr>
+      <w:r>
+        <w:rPr>
+          <w:rFonts w:ascii="Segoe UI Emoji" w:hAnsi="Segoe UI Emoji" w:cs="Segoe UI Emoji"/>
+        </w:rPr>
+        <w:t xml:space="preserve">🧠 </w:t>
       </w:r>
       <w:r>
         <w:rPr>
@@ -124,20 +275,584 @@
           <w:b/>
           <w:bCs/>
         </w:rPr>
-        <w:t>correlated subqueries</w:t>
-      </w:r>
-      <w:r>
-        <w:rPr>
-          <w:rFonts w:ascii="Segoe UI Emoji" w:hAnsi="Segoe UI Emoji" w:cs="Segoe UI Emoji"/>
-        </w:rPr>
-        <w:t xml:space="preserve"> that reference the outer query</w:t>
-      </w:r>
-      <w:r>
-        <w:rPr>
-          <w:rFonts w:ascii="Segoe UI Emoji" w:hAnsi="Segoe UI Emoji" w:cs="Segoe UI Emoji"/>
-        </w:rPr>
-        <w:br/>
-        <w:t xml:space="preserve">✔️ Handle </w:t>
+        <w:t>SQL Query Used:</w:t>
+      </w:r>
+    </w:p>
+    <w:p>
+      <w:pPr>
+        <w:rPr>
+          <w:rFonts w:ascii="Segoe UI Emoji" w:hAnsi="Segoe UI Emoji" w:cs="Segoe UI Emoji"/>
+        </w:rPr>
+      </w:pPr>
+      <w:r>
+        <w:rPr>
+          <w:rFonts w:ascii="Segoe UI Emoji" w:hAnsi="Segoe UI Emoji" w:cs="Segoe UI Emoji"/>
+        </w:rPr>
+        <w:t>SELECT</w:t>
+      </w:r>
+    </w:p>
+    <w:p>
+      <w:pPr>
+        <w:rPr>
+          <w:rFonts w:ascii="Segoe UI Emoji" w:hAnsi="Segoe UI Emoji" w:cs="Segoe UI Emoji"/>
+        </w:rPr>
+      </w:pPr>
+      <w:r>
+        <w:rPr>
+          <w:rFonts w:ascii="Segoe UI Emoji" w:hAnsi="Segoe UI Emoji" w:cs="Segoe UI Emoji"/>
+        </w:rPr>
+        <w:t xml:space="preserve">    service,</w:t>
+      </w:r>
+    </w:p>
+    <w:p>
+      <w:pPr>
+        <w:rPr>
+          <w:rFonts w:ascii="Segoe UI Emoji" w:hAnsi="Segoe UI Emoji" w:cs="Segoe UI Emoji"/>
+        </w:rPr>
+      </w:pPr>
+      <w:r>
+        <w:rPr>
+          <w:rFonts w:ascii="Segoe UI Emoji" w:hAnsi="Segoe UI Emoji" w:cs="Segoe UI Emoji"/>
+        </w:rPr>
+        <w:t xml:space="preserve">    </w:t>
+      </w:r>
+      <w:proofErr w:type="spellStart"/>
+      <w:r>
+        <w:rPr>
+          <w:rFonts w:ascii="Segoe UI Emoji" w:hAnsi="Segoe UI Emoji" w:cs="Segoe UI Emoji"/>
+        </w:rPr>
+        <w:t>total_admitted</w:t>
+      </w:r>
+      <w:proofErr w:type="spellEnd"/>
+      <w:r>
+        <w:rPr>
+          <w:rFonts w:ascii="Segoe UI Emoji" w:hAnsi="Segoe UI Emoji" w:cs="Segoe UI Emoji"/>
+        </w:rPr>
+        <w:t>,</w:t>
+      </w:r>
+    </w:p>
+    <w:p>
+      <w:pPr>
+        <w:rPr>
+          <w:rFonts w:ascii="Segoe UI Emoji" w:hAnsi="Segoe UI Emoji" w:cs="Segoe UI Emoji"/>
+        </w:rPr>
+      </w:pPr>
+      <w:r>
+        <w:rPr>
+          <w:rFonts w:ascii="Segoe UI Emoji" w:hAnsi="Segoe UI Emoji" w:cs="Segoe UI Emoji"/>
+        </w:rPr>
+        <w:t xml:space="preserve">    </w:t>
+      </w:r>
+      <w:proofErr w:type="spellStart"/>
+      <w:r>
+        <w:rPr>
+          <w:rFonts w:ascii="Segoe UI Emoji" w:hAnsi="Segoe UI Emoji" w:cs="Segoe UI Emoji"/>
+        </w:rPr>
+        <w:t>total_admitted</w:t>
+      </w:r>
+      <w:proofErr w:type="spellEnd"/>
+      <w:r>
+        <w:rPr>
+          <w:rFonts w:ascii="Segoe UI Emoji" w:hAnsi="Segoe UI Emoji" w:cs="Segoe UI Emoji"/>
+        </w:rPr>
+        <w:t xml:space="preserve"> - </w:t>
+      </w:r>
+      <w:proofErr w:type="spellStart"/>
+      <w:r>
+        <w:rPr>
+          <w:rFonts w:ascii="Segoe UI Emoji" w:hAnsi="Segoe UI Emoji" w:cs="Segoe UI Emoji"/>
+        </w:rPr>
+        <w:t>avg_admitted</w:t>
+      </w:r>
+      <w:proofErr w:type="spellEnd"/>
+      <w:r>
+        <w:rPr>
+          <w:rFonts w:ascii="Segoe UI Emoji" w:hAnsi="Segoe UI Emoji" w:cs="Segoe UI Emoji"/>
+        </w:rPr>
+        <w:t xml:space="preserve"> AS </w:t>
+      </w:r>
+      <w:proofErr w:type="spellStart"/>
+      <w:r>
+        <w:rPr>
+          <w:rFonts w:ascii="Segoe UI Emoji" w:hAnsi="Segoe UI Emoji" w:cs="Segoe UI Emoji"/>
+        </w:rPr>
+        <w:t>diff_from_avg</w:t>
+      </w:r>
+      <w:proofErr w:type="spellEnd"/>
+      <w:r>
+        <w:rPr>
+          <w:rFonts w:ascii="Segoe UI Emoji" w:hAnsi="Segoe UI Emoji" w:cs="Segoe UI Emoji"/>
+        </w:rPr>
+        <w:t>,</w:t>
+      </w:r>
+    </w:p>
+    <w:p>
+      <w:pPr>
+        <w:rPr>
+          <w:rFonts w:ascii="Segoe UI Emoji" w:hAnsi="Segoe UI Emoji" w:cs="Segoe UI Emoji"/>
+        </w:rPr>
+      </w:pPr>
+      <w:r>
+        <w:rPr>
+          <w:rFonts w:ascii="Segoe UI Emoji" w:hAnsi="Segoe UI Emoji" w:cs="Segoe UI Emoji"/>
+        </w:rPr>
+        <w:t xml:space="preserve">    CASE</w:t>
+      </w:r>
+    </w:p>
+    <w:p>
+      <w:pPr>
+        <w:rPr>
+          <w:rFonts w:ascii="Segoe UI Emoji" w:hAnsi="Segoe UI Emoji" w:cs="Segoe UI Emoji"/>
+        </w:rPr>
+      </w:pPr>
+      <w:r>
+        <w:rPr>
+          <w:rFonts w:ascii="Segoe UI Emoji" w:hAnsi="Segoe UI Emoji" w:cs="Segoe UI Emoji"/>
+        </w:rPr>
+        <w:t xml:space="preserve">        WHEN </w:t>
+      </w:r>
+      <w:proofErr w:type="spellStart"/>
+      <w:r>
+        <w:rPr>
+          <w:rFonts w:ascii="Segoe UI Emoji" w:hAnsi="Segoe UI Emoji" w:cs="Segoe UI Emoji"/>
+        </w:rPr>
+        <w:t>total_admitted</w:t>
+      </w:r>
+      <w:proofErr w:type="spellEnd"/>
+      <w:r>
+        <w:rPr>
+          <w:rFonts w:ascii="Segoe UI Emoji" w:hAnsi="Segoe UI Emoji" w:cs="Segoe UI Emoji"/>
+        </w:rPr>
+        <w:t xml:space="preserve"> &gt; </w:t>
+      </w:r>
+      <w:proofErr w:type="spellStart"/>
+      <w:r>
+        <w:rPr>
+          <w:rFonts w:ascii="Segoe UI Emoji" w:hAnsi="Segoe UI Emoji" w:cs="Segoe UI Emoji"/>
+        </w:rPr>
+        <w:t>avg_admitted</w:t>
+      </w:r>
+      <w:proofErr w:type="spellEnd"/>
+      <w:r>
+        <w:rPr>
+          <w:rFonts w:ascii="Segoe UI Emoji" w:hAnsi="Segoe UI Emoji" w:cs="Segoe UI Emoji"/>
+        </w:rPr>
+        <w:t xml:space="preserve"> THEN 'Above Average'</w:t>
+      </w:r>
+    </w:p>
+    <w:p>
+      <w:pPr>
+        <w:rPr>
+          <w:rFonts w:ascii="Segoe UI Emoji" w:hAnsi="Segoe UI Emoji" w:cs="Segoe UI Emoji"/>
+        </w:rPr>
+      </w:pPr>
+      <w:r>
+        <w:rPr>
+          <w:rFonts w:ascii="Segoe UI Emoji" w:hAnsi="Segoe UI Emoji" w:cs="Segoe UI Emoji"/>
+        </w:rPr>
+        <w:t xml:space="preserve">        WHEN </w:t>
+      </w:r>
+      <w:proofErr w:type="spellStart"/>
+      <w:r>
+        <w:rPr>
+          <w:rFonts w:ascii="Segoe UI Emoji" w:hAnsi="Segoe UI Emoji" w:cs="Segoe UI Emoji"/>
+        </w:rPr>
+        <w:t>total_admitted</w:t>
+      </w:r>
+      <w:proofErr w:type="spellEnd"/>
+      <w:r>
+        <w:rPr>
+          <w:rFonts w:ascii="Segoe UI Emoji" w:hAnsi="Segoe UI Emoji" w:cs="Segoe UI Emoji"/>
+        </w:rPr>
+        <w:t xml:space="preserve"> = </w:t>
+      </w:r>
+      <w:proofErr w:type="spellStart"/>
+      <w:r>
+        <w:rPr>
+          <w:rFonts w:ascii="Segoe UI Emoji" w:hAnsi="Segoe UI Emoji" w:cs="Segoe UI Emoji"/>
+        </w:rPr>
+        <w:t>avg_admitted</w:t>
+      </w:r>
+      <w:proofErr w:type="spellEnd"/>
+      <w:r>
+        <w:rPr>
+          <w:rFonts w:ascii="Segoe UI Emoji" w:hAnsi="Segoe UI Emoji" w:cs="Segoe UI Emoji"/>
+        </w:rPr>
+        <w:t xml:space="preserve"> THEN 'Average'</w:t>
+      </w:r>
+    </w:p>
+    <w:p>
+      <w:pPr>
+        <w:rPr>
+          <w:rFonts w:ascii="Segoe UI Emoji" w:hAnsi="Segoe UI Emoji" w:cs="Segoe UI Emoji"/>
+        </w:rPr>
+      </w:pPr>
+      <w:r>
+        <w:rPr>
+          <w:rFonts w:ascii="Segoe UI Emoji" w:hAnsi="Segoe UI Emoji" w:cs="Segoe UI Emoji"/>
+        </w:rPr>
+        <w:t xml:space="preserve">        ELSE 'Below Average'</w:t>
+      </w:r>
+    </w:p>
+    <w:p>
+      <w:pPr>
+        <w:rPr>
+          <w:rFonts w:ascii="Segoe UI Emoji" w:hAnsi="Segoe UI Emoji" w:cs="Segoe UI Emoji"/>
+        </w:rPr>
+      </w:pPr>
+      <w:r>
+        <w:rPr>
+          <w:rFonts w:ascii="Segoe UI Emoji" w:hAnsi="Segoe UI Emoji" w:cs="Segoe UI Emoji"/>
+        </w:rPr>
+        <w:t xml:space="preserve">    END AS </w:t>
+      </w:r>
+      <w:proofErr w:type="spellStart"/>
+      <w:r>
+        <w:rPr>
+          <w:rFonts w:ascii="Segoe UI Emoji" w:hAnsi="Segoe UI Emoji" w:cs="Segoe UI Emoji"/>
+        </w:rPr>
+        <w:t>rank_indicator</w:t>
+      </w:r>
+      <w:proofErr w:type="spellEnd"/>
+    </w:p>
+    <w:p>
+      <w:pPr>
+        <w:rPr>
+          <w:rFonts w:ascii="Segoe UI Emoji" w:hAnsi="Segoe UI Emoji" w:cs="Segoe UI Emoji"/>
+        </w:rPr>
+      </w:pPr>
+      <w:r>
+        <w:rPr>
+          <w:rFonts w:ascii="Segoe UI Emoji" w:hAnsi="Segoe UI Emoji" w:cs="Segoe UI Emoji"/>
+        </w:rPr>
+        <w:t>FROM (</w:t>
+      </w:r>
+    </w:p>
+    <w:p>
+      <w:pPr>
+        <w:rPr>
+          <w:rFonts w:ascii="Segoe UI Emoji" w:hAnsi="Segoe UI Emoji" w:cs="Segoe UI Emoji"/>
+        </w:rPr>
+      </w:pPr>
+      <w:r>
+        <w:rPr>
+          <w:rFonts w:ascii="Segoe UI Emoji" w:hAnsi="Segoe UI Emoji" w:cs="Segoe UI Emoji"/>
+        </w:rPr>
+        <w:t xml:space="preserve">    SELECT</w:t>
+      </w:r>
+    </w:p>
+    <w:p>
+      <w:pPr>
+        <w:rPr>
+          <w:rFonts w:ascii="Segoe UI Emoji" w:hAnsi="Segoe UI Emoji" w:cs="Segoe UI Emoji"/>
+        </w:rPr>
+      </w:pPr>
+      <w:r>
+        <w:rPr>
+          <w:rFonts w:ascii="Segoe UI Emoji" w:hAnsi="Segoe UI Emoji" w:cs="Segoe UI Emoji"/>
+        </w:rPr>
+        <w:t xml:space="preserve">        service,</w:t>
+      </w:r>
+    </w:p>
+    <w:p>
+      <w:pPr>
+        <w:rPr>
+          <w:rFonts w:ascii="Segoe UI Emoji" w:hAnsi="Segoe UI Emoji" w:cs="Segoe UI Emoji"/>
+        </w:rPr>
+      </w:pPr>
+      <w:r>
+        <w:rPr>
+          <w:rFonts w:ascii="Segoe UI Emoji" w:hAnsi="Segoe UI Emoji" w:cs="Segoe UI Emoji"/>
+        </w:rPr>
+        <w:t xml:space="preserve">        </w:t>
+      </w:r>
+      <w:proofErr w:type="gramStart"/>
+      <w:r>
+        <w:rPr>
+          <w:rFonts w:ascii="Segoe UI Emoji" w:hAnsi="Segoe UI Emoji" w:cs="Segoe UI Emoji"/>
+        </w:rPr>
+        <w:t>SUM(</w:t>
+      </w:r>
+      <w:proofErr w:type="spellStart"/>
+      <w:proofErr w:type="gramEnd"/>
+      <w:r>
+        <w:rPr>
+          <w:rFonts w:ascii="Segoe UI Emoji" w:hAnsi="Segoe UI Emoji" w:cs="Segoe UI Emoji"/>
+        </w:rPr>
+        <w:t>patients_admitted</w:t>
+      </w:r>
+      <w:proofErr w:type="spellEnd"/>
+      <w:r>
+        <w:rPr>
+          <w:rFonts w:ascii="Segoe UI Emoji" w:hAnsi="Segoe UI Emoji" w:cs="Segoe UI Emoji"/>
+        </w:rPr>
+        <w:t xml:space="preserve">) AS </w:t>
+      </w:r>
+      <w:proofErr w:type="spellStart"/>
+      <w:r>
+        <w:rPr>
+          <w:rFonts w:ascii="Segoe UI Emoji" w:hAnsi="Segoe UI Emoji" w:cs="Segoe UI Emoji"/>
+        </w:rPr>
+        <w:t>total_admitted</w:t>
+      </w:r>
+      <w:proofErr w:type="spellEnd"/>
+      <w:r>
+        <w:rPr>
+          <w:rFonts w:ascii="Segoe UI Emoji" w:hAnsi="Segoe UI Emoji" w:cs="Segoe UI Emoji"/>
+        </w:rPr>
+        <w:t>,</w:t>
+      </w:r>
+    </w:p>
+    <w:p>
+      <w:pPr>
+        <w:rPr>
+          <w:rFonts w:ascii="Segoe UI Emoji" w:hAnsi="Segoe UI Emoji" w:cs="Segoe UI Emoji"/>
+        </w:rPr>
+      </w:pPr>
+      <w:r>
+        <w:rPr>
+          <w:rFonts w:ascii="Segoe UI Emoji" w:hAnsi="Segoe UI Emoji" w:cs="Segoe UI Emoji"/>
+        </w:rPr>
+        <w:t xml:space="preserve">        (</w:t>
+      </w:r>
+    </w:p>
+    <w:p>
+      <w:pPr>
+        <w:rPr>
+          <w:rFonts w:ascii="Segoe UI Emoji" w:hAnsi="Segoe UI Emoji" w:cs="Segoe UI Emoji"/>
+        </w:rPr>
+      </w:pPr>
+      <w:r>
+        <w:rPr>
+          <w:rFonts w:ascii="Segoe UI Emoji" w:hAnsi="Segoe UI Emoji" w:cs="Segoe UI Emoji"/>
+        </w:rPr>
+        <w:lastRenderedPageBreak/>
+        <w:t xml:space="preserve">            SELECT </w:t>
+      </w:r>
+      <w:proofErr w:type="gramStart"/>
+      <w:r>
+        <w:rPr>
+          <w:rFonts w:ascii="Segoe UI Emoji" w:hAnsi="Segoe UI Emoji" w:cs="Segoe UI Emoji"/>
+        </w:rPr>
+        <w:t>AVG(</w:t>
+      </w:r>
+      <w:proofErr w:type="gramEnd"/>
+      <w:r>
+        <w:rPr>
+          <w:rFonts w:ascii="Segoe UI Emoji" w:hAnsi="Segoe UI Emoji" w:cs="Segoe UI Emoji"/>
+        </w:rPr>
+        <w:t>total)</w:t>
+      </w:r>
+    </w:p>
+    <w:p>
+      <w:pPr>
+        <w:rPr>
+          <w:rFonts w:ascii="Segoe UI Emoji" w:hAnsi="Segoe UI Emoji" w:cs="Segoe UI Emoji"/>
+        </w:rPr>
+      </w:pPr>
+      <w:r>
+        <w:rPr>
+          <w:rFonts w:ascii="Segoe UI Emoji" w:hAnsi="Segoe UI Emoji" w:cs="Segoe UI Emoji"/>
+        </w:rPr>
+        <w:t xml:space="preserve">            FROM (</w:t>
+      </w:r>
+    </w:p>
+    <w:p>
+      <w:pPr>
+        <w:rPr>
+          <w:rFonts w:ascii="Segoe UI Emoji" w:hAnsi="Segoe UI Emoji" w:cs="Segoe UI Emoji"/>
+        </w:rPr>
+      </w:pPr>
+      <w:r>
+        <w:rPr>
+          <w:rFonts w:ascii="Segoe UI Emoji" w:hAnsi="Segoe UI Emoji" w:cs="Segoe UI Emoji"/>
+        </w:rPr>
+        <w:t xml:space="preserve">                SELECT </w:t>
+      </w:r>
+      <w:proofErr w:type="gramStart"/>
+      <w:r>
+        <w:rPr>
+          <w:rFonts w:ascii="Segoe UI Emoji" w:hAnsi="Segoe UI Emoji" w:cs="Segoe UI Emoji"/>
+        </w:rPr>
+        <w:t>SUM(</w:t>
+      </w:r>
+      <w:proofErr w:type="spellStart"/>
+      <w:proofErr w:type="gramEnd"/>
+      <w:r>
+        <w:rPr>
+          <w:rFonts w:ascii="Segoe UI Emoji" w:hAnsi="Segoe UI Emoji" w:cs="Segoe UI Emoji"/>
+        </w:rPr>
+        <w:t>patients_admitted</w:t>
+      </w:r>
+      <w:proofErr w:type="spellEnd"/>
+      <w:r>
+        <w:rPr>
+          <w:rFonts w:ascii="Segoe UI Emoji" w:hAnsi="Segoe UI Emoji" w:cs="Segoe UI Emoji"/>
+        </w:rPr>
+        <w:t>) AS total</w:t>
+      </w:r>
+    </w:p>
+    <w:p>
+      <w:pPr>
+        <w:rPr>
+          <w:rFonts w:ascii="Segoe UI Emoji" w:hAnsi="Segoe UI Emoji" w:cs="Segoe UI Emoji"/>
+        </w:rPr>
+      </w:pPr>
+      <w:r>
+        <w:rPr>
+          <w:rFonts w:ascii="Segoe UI Emoji" w:hAnsi="Segoe UI Emoji" w:cs="Segoe UI Emoji"/>
+        </w:rPr>
+        <w:t xml:space="preserve">                FROM </w:t>
+      </w:r>
+      <w:proofErr w:type="spellStart"/>
+      <w:r>
+        <w:rPr>
+          <w:rFonts w:ascii="Segoe UI Emoji" w:hAnsi="Segoe UI Emoji" w:cs="Segoe UI Emoji"/>
+        </w:rPr>
+        <w:t>services_weekly</w:t>
+      </w:r>
+      <w:proofErr w:type="spellEnd"/>
+    </w:p>
+    <w:p>
+      <w:pPr>
+        <w:rPr>
+          <w:rFonts w:ascii="Segoe UI Emoji" w:hAnsi="Segoe UI Emoji" w:cs="Segoe UI Emoji"/>
+        </w:rPr>
+      </w:pPr>
+      <w:r>
+        <w:rPr>
+          <w:rFonts w:ascii="Segoe UI Emoji" w:hAnsi="Segoe UI Emoji" w:cs="Segoe UI Emoji"/>
+        </w:rPr>
+        <w:t xml:space="preserve">                GROUP BY service</w:t>
+      </w:r>
+    </w:p>
+    <w:p>
+      <w:pPr>
+        <w:rPr>
+          <w:rFonts w:ascii="Segoe UI Emoji" w:hAnsi="Segoe UI Emoji" w:cs="Segoe UI Emoji"/>
+        </w:rPr>
+      </w:pPr>
+      <w:r>
+        <w:rPr>
+          <w:rFonts w:ascii="Segoe UI Emoji" w:hAnsi="Segoe UI Emoji" w:cs="Segoe UI Emoji"/>
+        </w:rPr>
+        <w:t xml:space="preserve">            ) AS totals</w:t>
+      </w:r>
+    </w:p>
+    <w:p>
+      <w:pPr>
+        <w:rPr>
+          <w:rFonts w:ascii="Segoe UI Emoji" w:hAnsi="Segoe UI Emoji" w:cs="Segoe UI Emoji"/>
+        </w:rPr>
+      </w:pPr>
+      <w:r>
+        <w:rPr>
+          <w:rFonts w:ascii="Segoe UI Emoji" w:hAnsi="Segoe UI Emoji" w:cs="Segoe UI Emoji"/>
+        </w:rPr>
+        <w:t xml:space="preserve">        ) AS </w:t>
+      </w:r>
+      <w:proofErr w:type="spellStart"/>
+      <w:r>
+        <w:rPr>
+          <w:rFonts w:ascii="Segoe UI Emoji" w:hAnsi="Segoe UI Emoji" w:cs="Segoe UI Emoji"/>
+        </w:rPr>
+        <w:t>avg_admitted</w:t>
+      </w:r>
+      <w:proofErr w:type="spellEnd"/>
+    </w:p>
+    <w:p>
+      <w:pPr>
+        <w:rPr>
+          <w:rFonts w:ascii="Segoe UI Emoji" w:hAnsi="Segoe UI Emoji" w:cs="Segoe UI Emoji"/>
+        </w:rPr>
+      </w:pPr>
+      <w:r>
+        <w:rPr>
+          <w:rFonts w:ascii="Segoe UI Emoji" w:hAnsi="Segoe UI Emoji" w:cs="Segoe UI Emoji"/>
+        </w:rPr>
+        <w:t xml:space="preserve">    FROM </w:t>
+      </w:r>
+      <w:proofErr w:type="spellStart"/>
+      <w:r>
+        <w:rPr>
+          <w:rFonts w:ascii="Segoe UI Emoji" w:hAnsi="Segoe UI Emoji" w:cs="Segoe UI Emoji"/>
+        </w:rPr>
+        <w:t>services_weekly</w:t>
+      </w:r>
+      <w:proofErr w:type="spellEnd"/>
+    </w:p>
+    <w:p>
+      <w:pPr>
+        <w:rPr>
+          <w:rFonts w:ascii="Segoe UI Emoji" w:hAnsi="Segoe UI Emoji" w:cs="Segoe UI Emoji"/>
+        </w:rPr>
+      </w:pPr>
+      <w:r>
+        <w:rPr>
+          <w:rFonts w:ascii="Segoe UI Emoji" w:hAnsi="Segoe UI Emoji" w:cs="Segoe UI Emoji"/>
+        </w:rPr>
+        <w:t xml:space="preserve">    GROUP BY service</w:t>
+      </w:r>
+    </w:p>
+    <w:p>
+      <w:pPr>
+        <w:rPr>
+          <w:rFonts w:ascii="Segoe UI Emoji" w:hAnsi="Segoe UI Emoji" w:cs="Segoe UI Emoji"/>
+        </w:rPr>
+      </w:pPr>
+      <w:r>
+        <w:rPr>
+          <w:rFonts w:ascii="Segoe UI Emoji" w:hAnsi="Segoe UI Emoji" w:cs="Segoe UI Emoji"/>
+        </w:rPr>
+        <w:t xml:space="preserve">) AS </w:t>
+      </w:r>
+      <w:proofErr w:type="spellStart"/>
+      <w:r>
+        <w:rPr>
+          <w:rFonts w:ascii="Segoe UI Emoji" w:hAnsi="Segoe UI Emoji" w:cs="Segoe UI Emoji"/>
+        </w:rPr>
+        <w:t>service_stats</w:t>
+      </w:r>
+      <w:proofErr w:type="spellEnd"/>
+    </w:p>
+    <w:p>
+      <w:pPr>
+        <w:rPr>
+          <w:rFonts w:ascii="Segoe UI Emoji" w:hAnsi="Segoe UI Emoji" w:cs="Segoe UI Emoji"/>
+        </w:rPr>
+      </w:pPr>
+      <w:r>
+        <w:rPr>
+          <w:rFonts w:ascii="Segoe UI Emoji" w:hAnsi="Segoe UI Emoji" w:cs="Segoe UI Emoji"/>
+        </w:rPr>
+        <w:t xml:space="preserve">ORDER BY </w:t>
+      </w:r>
+      <w:proofErr w:type="spellStart"/>
+      <w:r>
+        <w:rPr>
+          <w:rFonts w:ascii="Segoe UI Emoji" w:hAnsi="Segoe UI Emoji" w:cs="Segoe UI Emoji"/>
+        </w:rPr>
+        <w:t>total_admitted</w:t>
+      </w:r>
+      <w:proofErr w:type="spellEnd"/>
+      <w:r>
+        <w:rPr>
+          <w:rFonts w:ascii="Segoe UI Emoji" w:hAnsi="Segoe UI Emoji" w:cs="Segoe UI Emoji"/>
+        </w:rPr>
+        <w:t xml:space="preserve"> DESC;</w:t>
+      </w:r>
+    </w:p>
+    <w:p>
+      <w:pPr>
+        <w:rPr>
+          <w:rFonts w:ascii="Segoe UI Emoji" w:hAnsi="Segoe UI Emoji" w:cs="Segoe UI Emoji"/>
+        </w:rPr>
+      </w:pPr>
+      <w:r>
+        <w:rPr>
+          <w:rFonts w:ascii="Segoe UI Emoji" w:hAnsi="Segoe UI Emoji" w:cs="Segoe UI Emoji"/>
+        </w:rPr>
+        <w:t xml:space="preserve">This challenge taught me how </w:t>
       </w:r>
       <w:r>
         <w:rPr>
@@ -145,491 +860,13 @@
           <w:b/>
           <w:bCs/>
         </w:rPr>
-        <w:t>NULLs in NOT IN</w:t>
-      </w:r>
-      <w:r>
-        <w:rPr>
-          <w:rFonts w:ascii="Segoe UI Emoji" w:hAnsi="Segoe UI Emoji" w:cs="Segoe UI Emoji"/>
-        </w:rPr>
-        <w:t xml:space="preserve"> conditions properly</w:t>
-      </w:r>
-      <w:r>
-        <w:rPr>
-          <w:rFonts w:ascii="Segoe UI Emoji" w:hAnsi="Segoe UI Emoji" w:cs="Segoe UI Emoji"/>
-        </w:rPr>
-        <w:br/>
-        <w:t>✔️ Compare results against aggregated data (like averages)</w:t>
-      </w:r>
-      <w:r>
-        <w:rPr>
-          <w:rFonts w:ascii="Segoe UI Emoji" w:hAnsi="Segoe UI Emoji" w:cs="Segoe UI Emoji"/>
-        </w:rPr>
-        <w:br/>
-        <w:t>✔️ Use subqueries to create advanced filtering logic efficiently</w:t>
-      </w:r>
-    </w:p>
-    <w:p>
-      <w:pPr>
-        <w:rPr>
-          <w:rFonts w:ascii="Segoe UI Emoji" w:hAnsi="Segoe UI Emoji" w:cs="Segoe UI Emoji"/>
-        </w:rPr>
-      </w:pPr>
-      <w:r>
-        <w:rPr>
-          <w:rFonts w:ascii="Segoe UI Emoji" w:hAnsi="Segoe UI Emoji" w:cs="Segoe UI Emoji"/>
-        </w:rPr>
-        <w:t xml:space="preserve">💡 </w:t>
-      </w:r>
-      <w:r>
-        <w:rPr>
-          <w:rFonts w:ascii="Segoe UI Emoji" w:hAnsi="Segoe UI Emoji" w:cs="Segoe UI Emoji"/>
-          <w:b/>
-          <w:bCs/>
-        </w:rPr>
-        <w:t>Day 16 Challenge Question:</w:t>
-      </w:r>
-      <w:r>
-        <w:rPr>
-          <w:rFonts w:ascii="Segoe UI Emoji" w:hAnsi="Segoe UI Emoji" w:cs="Segoe UI Emoji"/>
-        </w:rPr>
-        <w:br/>
-        <w:t xml:space="preserve">Find all patients who were admitted to services that had at least one week where patients were refused </w:t>
-      </w:r>
-      <w:r>
-        <w:rPr>
-          <w:rFonts w:ascii="Segoe UI Emoji" w:hAnsi="Segoe UI Emoji" w:cs="Segoe UI Emoji"/>
-          <w:b/>
-          <w:bCs/>
-        </w:rPr>
-        <w:t>AND</w:t>
-      </w:r>
-      <w:r>
-        <w:rPr>
-          <w:rFonts w:ascii="Segoe UI Emoji" w:hAnsi="Segoe UI Emoji" w:cs="Segoe UI Emoji"/>
-        </w:rPr>
-        <w:t xml:space="preserve"> the average patient satisfaction for that service was </w:t>
-      </w:r>
-      <w:r>
-        <w:rPr>
-          <w:rFonts w:ascii="Segoe UI Emoji" w:hAnsi="Segoe UI Emoji" w:cs="Segoe UI Emoji"/>
-          <w:b/>
-          <w:bCs/>
-        </w:rPr>
-        <w:t>below the overall hospital average satisfaction</w:t>
-      </w:r>
-      <w:r>
-        <w:rPr>
-          <w:rFonts w:ascii="Segoe UI Emoji" w:hAnsi="Segoe UI Emoji" w:cs="Segoe UI Emoji"/>
-        </w:rPr>
-        <w:t>.</w:t>
-      </w:r>
-      <w:r>
-        <w:rPr>
-          <w:rFonts w:ascii="Segoe UI Emoji" w:hAnsi="Segoe UI Emoji" w:cs="Segoe UI Emoji"/>
-        </w:rPr>
-        <w:br/>
-        <w:t>Display: patient_id, name, service, and satisfaction.</w:t>
-      </w:r>
-    </w:p>
-    <w:p>
-      <w:pPr>
-        <w:rPr>
-          <w:rFonts w:ascii="Segoe UI Emoji" w:hAnsi="Segoe UI Emoji" w:cs="Segoe UI Emoji"/>
-        </w:rPr>
-      </w:pPr>
-      <w:r>
-        <w:rPr>
-          <w:rFonts w:ascii="Segoe UI Emoji" w:hAnsi="Segoe UI Emoji" w:cs="Segoe UI Emoji"/>
-        </w:rPr>
-        <w:t xml:space="preserve">🧠 </w:t>
-      </w:r>
-      <w:r>
-        <w:rPr>
-          <w:rFonts w:ascii="Segoe UI Emoji" w:hAnsi="Segoe UI Emoji" w:cs="Segoe UI Emoji"/>
-          <w:b/>
-          <w:bCs/>
-        </w:rPr>
-        <w:t>SQL Query Used:</w:t>
-      </w:r>
-    </w:p>
-    <w:p>
-      <w:pPr>
-        <w:rPr>
-          <w:rFonts w:ascii="Segoe UI Emoji" w:hAnsi="Segoe UI Emoji" w:cs="Segoe UI Emoji"/>
-        </w:rPr>
-      </w:pPr>
-      <w:r>
-        <w:rPr>
-          <w:rFonts w:ascii="Segoe UI Emoji" w:hAnsi="Segoe UI Emoji" w:cs="Segoe UI Emoji"/>
-        </w:rPr>
-        <w:t>SELECT</w:t>
-      </w:r>
-    </w:p>
-    <w:p>
-      <w:pPr>
-        <w:rPr>
-          <w:rFonts w:ascii="Segoe UI Emoji" w:hAnsi="Segoe UI Emoji" w:cs="Segoe UI Emoji"/>
-        </w:rPr>
-      </w:pPr>
-      <w:r>
-        <w:rPr>
-          <w:rFonts w:ascii="Segoe UI Emoji" w:hAnsi="Segoe UI Emoji" w:cs="Segoe UI Emoji"/>
-        </w:rPr>
-        <w:t xml:space="preserve">    </w:t>
-      </w:r>
-      <w:proofErr w:type="gramStart"/>
-      <w:r>
-        <w:rPr>
-          <w:rFonts w:ascii="Segoe UI Emoji" w:hAnsi="Segoe UI Emoji" w:cs="Segoe UI Emoji"/>
-        </w:rPr>
-        <w:t>p.patient</w:t>
-      </w:r>
-      <w:proofErr w:type="gramEnd"/>
-      <w:r>
-        <w:rPr>
-          <w:rFonts w:ascii="Segoe UI Emoji" w:hAnsi="Segoe UI Emoji" w:cs="Segoe UI Emoji"/>
-        </w:rPr>
-        <w:t>_id,</w:t>
-      </w:r>
-    </w:p>
-    <w:p>
-      <w:pPr>
-        <w:rPr>
-          <w:rFonts w:ascii="Segoe UI Emoji" w:hAnsi="Segoe UI Emoji" w:cs="Segoe UI Emoji"/>
-        </w:rPr>
-      </w:pPr>
-      <w:r>
-        <w:rPr>
-          <w:rFonts w:ascii="Segoe UI Emoji" w:hAnsi="Segoe UI Emoji" w:cs="Segoe UI Emoji"/>
-        </w:rPr>
-        <w:t xml:space="preserve">    p.name,</w:t>
-      </w:r>
-    </w:p>
-    <w:p>
-      <w:pPr>
-        <w:rPr>
-          <w:rFonts w:ascii="Segoe UI Emoji" w:hAnsi="Segoe UI Emoji" w:cs="Segoe UI Emoji"/>
-        </w:rPr>
-      </w:pPr>
-      <w:r>
-        <w:rPr>
-          <w:rFonts w:ascii="Segoe UI Emoji" w:hAnsi="Segoe UI Emoji" w:cs="Segoe UI Emoji"/>
-        </w:rPr>
-        <w:t xml:space="preserve">    </w:t>
-      </w:r>
-      <w:proofErr w:type="gramStart"/>
-      <w:r>
-        <w:rPr>
-          <w:rFonts w:ascii="Segoe UI Emoji" w:hAnsi="Segoe UI Emoji" w:cs="Segoe UI Emoji"/>
-        </w:rPr>
-        <w:t>p.service</w:t>
-      </w:r>
-      <w:proofErr w:type="gramEnd"/>
-      <w:r>
-        <w:rPr>
-          <w:rFonts w:ascii="Segoe UI Emoji" w:hAnsi="Segoe UI Emoji" w:cs="Segoe UI Emoji"/>
-        </w:rPr>
-        <w:t>,</w:t>
-      </w:r>
-    </w:p>
-    <w:p>
-      <w:pPr>
-        <w:rPr>
-          <w:rFonts w:ascii="Segoe UI Emoji" w:hAnsi="Segoe UI Emoji" w:cs="Segoe UI Emoji"/>
-        </w:rPr>
-      </w:pPr>
-      <w:r>
-        <w:rPr>
-          <w:rFonts w:ascii="Segoe UI Emoji" w:hAnsi="Segoe UI Emoji" w:cs="Segoe UI Emoji"/>
-        </w:rPr>
-        <w:t xml:space="preserve">    </w:t>
-      </w:r>
-      <w:proofErr w:type="gramStart"/>
-      <w:r>
-        <w:rPr>
-          <w:rFonts w:ascii="Segoe UI Emoji" w:hAnsi="Segoe UI Emoji" w:cs="Segoe UI Emoji"/>
-        </w:rPr>
-        <w:t>p.satisfaction</w:t>
-      </w:r>
-      <w:proofErr w:type="gramEnd"/>
-    </w:p>
-    <w:p>
-      <w:pPr>
-        <w:rPr>
-          <w:rFonts w:ascii="Segoe UI Emoji" w:hAnsi="Segoe UI Emoji" w:cs="Segoe UI Emoji"/>
-        </w:rPr>
-      </w:pPr>
-      <w:r>
-        <w:rPr>
-          <w:rFonts w:ascii="Segoe UI Emoji" w:hAnsi="Segoe UI Emoji" w:cs="Segoe UI Emoji"/>
-        </w:rPr>
-        <w:t>FROM patients p</w:t>
-      </w:r>
-    </w:p>
-    <w:p>
-      <w:pPr>
-        <w:rPr>
-          <w:rFonts w:ascii="Segoe UI Emoji" w:hAnsi="Segoe UI Emoji" w:cs="Segoe UI Emoji"/>
-        </w:rPr>
-      </w:pPr>
-      <w:r>
-        <w:rPr>
-          <w:rFonts w:ascii="Segoe UI Emoji" w:hAnsi="Segoe UI Emoji" w:cs="Segoe UI Emoji"/>
-        </w:rPr>
-        <w:t xml:space="preserve">WHERE </w:t>
-      </w:r>
-      <w:proofErr w:type="gramStart"/>
-      <w:r>
-        <w:rPr>
-          <w:rFonts w:ascii="Segoe UI Emoji" w:hAnsi="Segoe UI Emoji" w:cs="Segoe UI Emoji"/>
-        </w:rPr>
-        <w:t>p.service</w:t>
-      </w:r>
-      <w:proofErr w:type="gramEnd"/>
-      <w:r>
-        <w:rPr>
-          <w:rFonts w:ascii="Segoe UI Emoji" w:hAnsi="Segoe UI Emoji" w:cs="Segoe UI Emoji"/>
-        </w:rPr>
-        <w:t xml:space="preserve"> IN (</w:t>
-      </w:r>
-    </w:p>
-    <w:p>
-      <w:pPr>
-        <w:rPr>
-          <w:rFonts w:ascii="Segoe UI Emoji" w:hAnsi="Segoe UI Emoji" w:cs="Segoe UI Emoji"/>
-        </w:rPr>
-      </w:pPr>
-      <w:r>
-        <w:rPr>
-          <w:rFonts w:ascii="Segoe UI Emoji" w:hAnsi="Segoe UI Emoji" w:cs="Segoe UI Emoji"/>
-        </w:rPr>
-        <w:t xml:space="preserve">    SELECT service </w:t>
-      </w:r>
-    </w:p>
-    <w:p>
-      <w:pPr>
-        <w:rPr>
-          <w:rFonts w:ascii="Segoe UI Emoji" w:hAnsi="Segoe UI Emoji" w:cs="Segoe UI Emoji"/>
-        </w:rPr>
-      </w:pPr>
-      <w:r>
-        <w:rPr>
-          <w:rFonts w:ascii="Segoe UI Emoji" w:hAnsi="Segoe UI Emoji" w:cs="Segoe UI Emoji"/>
-        </w:rPr>
-        <w:t xml:space="preserve">    FROM services_weekly</w:t>
-      </w:r>
-    </w:p>
-    <w:p>
-      <w:pPr>
-        <w:rPr>
-          <w:rFonts w:ascii="Segoe UI Emoji" w:hAnsi="Segoe UI Emoji" w:cs="Segoe UI Emoji"/>
-        </w:rPr>
-      </w:pPr>
-      <w:r>
-        <w:rPr>
-          <w:rFonts w:ascii="Segoe UI Emoji" w:hAnsi="Segoe UI Emoji" w:cs="Segoe UI Emoji"/>
-        </w:rPr>
-        <w:t xml:space="preserve">    WHERE patients_refused &gt; 0</w:t>
-      </w:r>
-    </w:p>
-    <w:p>
-      <w:pPr>
-        <w:rPr>
-          <w:rFonts w:ascii="Segoe UI Emoji" w:hAnsi="Segoe UI Emoji" w:cs="Segoe UI Emoji"/>
-        </w:rPr>
-      </w:pPr>
-      <w:r>
-        <w:rPr>
-          <w:rFonts w:ascii="Segoe UI Emoji" w:hAnsi="Segoe UI Emoji" w:cs="Segoe UI Emoji"/>
-        </w:rPr>
-        <w:t>)</w:t>
-      </w:r>
-    </w:p>
-    <w:p>
-      <w:pPr>
-        <w:rPr>
-          <w:rFonts w:ascii="Segoe UI Emoji" w:hAnsi="Segoe UI Emoji" w:cs="Segoe UI Emoji"/>
-        </w:rPr>
-      </w:pPr>
-      <w:r>
-        <w:rPr>
-          <w:rFonts w:ascii="Segoe UI Emoji" w:hAnsi="Segoe UI Emoji" w:cs="Segoe UI Emoji"/>
-        </w:rPr>
-        <w:t xml:space="preserve">AND </w:t>
-      </w:r>
-      <w:proofErr w:type="gramStart"/>
-      <w:r>
-        <w:rPr>
-          <w:rFonts w:ascii="Segoe UI Emoji" w:hAnsi="Segoe UI Emoji" w:cs="Segoe UI Emoji"/>
-        </w:rPr>
-        <w:t>p.service</w:t>
-      </w:r>
-      <w:proofErr w:type="gramEnd"/>
-      <w:r>
-        <w:rPr>
-          <w:rFonts w:ascii="Segoe UI Emoji" w:hAnsi="Segoe UI Emoji" w:cs="Segoe UI Emoji"/>
-        </w:rPr>
-        <w:t xml:space="preserve"> IN (</w:t>
-      </w:r>
-    </w:p>
-    <w:p>
-      <w:pPr>
-        <w:rPr>
-          <w:rFonts w:ascii="Segoe UI Emoji" w:hAnsi="Segoe UI Emoji" w:cs="Segoe UI Emoji"/>
-        </w:rPr>
-      </w:pPr>
-      <w:r>
-        <w:rPr>
-          <w:rFonts w:ascii="Segoe UI Emoji" w:hAnsi="Segoe UI Emoji" w:cs="Segoe UI Emoji"/>
-        </w:rPr>
-        <w:t xml:space="preserve">    SELECT service </w:t>
-      </w:r>
-    </w:p>
-    <w:p>
-      <w:pPr>
-        <w:rPr>
-          <w:rFonts w:ascii="Segoe UI Emoji" w:hAnsi="Segoe UI Emoji" w:cs="Segoe UI Emoji"/>
-        </w:rPr>
-      </w:pPr>
-      <w:r>
-        <w:rPr>
-          <w:rFonts w:ascii="Segoe UI Emoji" w:hAnsi="Segoe UI Emoji" w:cs="Segoe UI Emoji"/>
-        </w:rPr>
-        <w:t xml:space="preserve">    FROM services_weekly</w:t>
-      </w:r>
-    </w:p>
-    <w:p>
-      <w:pPr>
-        <w:rPr>
-          <w:rFonts w:ascii="Segoe UI Emoji" w:hAnsi="Segoe UI Emoji" w:cs="Segoe UI Emoji"/>
-        </w:rPr>
-      </w:pPr>
-      <w:r>
-        <w:rPr>
-          <w:rFonts w:ascii="Segoe UI Emoji" w:hAnsi="Segoe UI Emoji" w:cs="Segoe UI Emoji"/>
-        </w:rPr>
-        <w:t xml:space="preserve">    GROUP BY service</w:t>
-      </w:r>
-    </w:p>
-    <w:p>
-      <w:pPr>
-        <w:rPr>
-          <w:rFonts w:ascii="Segoe UI Emoji" w:hAnsi="Segoe UI Emoji" w:cs="Segoe UI Emoji"/>
-        </w:rPr>
-      </w:pPr>
-      <w:r>
-        <w:rPr>
-          <w:rFonts w:ascii="Segoe UI Emoji" w:hAnsi="Segoe UI Emoji" w:cs="Segoe UI Emoji"/>
-        </w:rPr>
-        <w:t xml:space="preserve">    HAVING </w:t>
-      </w:r>
-      <w:proofErr w:type="gramStart"/>
-      <w:r>
-        <w:rPr>
-          <w:rFonts w:ascii="Segoe UI Emoji" w:hAnsi="Segoe UI Emoji" w:cs="Segoe UI Emoji"/>
-        </w:rPr>
-        <w:t>AVG(</w:t>
-      </w:r>
-      <w:proofErr w:type="gramEnd"/>
-      <w:r>
-        <w:rPr>
-          <w:rFonts w:ascii="Segoe UI Emoji" w:hAnsi="Segoe UI Emoji" w:cs="Segoe UI Emoji"/>
-        </w:rPr>
-        <w:t>patient_satisfaction) &lt; (</w:t>
-      </w:r>
-    </w:p>
-    <w:p>
-      <w:pPr>
-        <w:rPr>
-          <w:rFonts w:ascii="Segoe UI Emoji" w:hAnsi="Segoe UI Emoji" w:cs="Segoe UI Emoji"/>
-        </w:rPr>
-      </w:pPr>
-      <w:r>
-        <w:rPr>
-          <w:rFonts w:ascii="Segoe UI Emoji" w:hAnsi="Segoe UI Emoji" w:cs="Segoe UI Emoji"/>
-        </w:rPr>
-        <w:t xml:space="preserve">        SELECT </w:t>
-      </w:r>
-      <w:proofErr w:type="gramStart"/>
-      <w:r>
-        <w:rPr>
-          <w:rFonts w:ascii="Segoe UI Emoji" w:hAnsi="Segoe UI Emoji" w:cs="Segoe UI Emoji"/>
-        </w:rPr>
-        <w:t>AVG(</w:t>
-      </w:r>
-      <w:proofErr w:type="gramEnd"/>
-      <w:r>
-        <w:rPr>
-          <w:rFonts w:ascii="Segoe UI Emoji" w:hAnsi="Segoe UI Emoji" w:cs="Segoe UI Emoji"/>
-        </w:rPr>
-        <w:t xml:space="preserve">patient_satisfaction) </w:t>
-      </w:r>
-    </w:p>
-    <w:p>
-      <w:pPr>
-        <w:rPr>
-          <w:rFonts w:ascii="Segoe UI Emoji" w:hAnsi="Segoe UI Emoji" w:cs="Segoe UI Emoji"/>
-        </w:rPr>
-      </w:pPr>
-      <w:r>
-        <w:rPr>
-          <w:rFonts w:ascii="Segoe UI Emoji" w:hAnsi="Segoe UI Emoji" w:cs="Segoe UI Emoji"/>
-        </w:rPr>
-        <w:t xml:space="preserve">        FROM services_weekly</w:t>
-      </w:r>
-    </w:p>
-    <w:p>
-      <w:pPr>
-        <w:rPr>
-          <w:rFonts w:ascii="Segoe UI Emoji" w:hAnsi="Segoe UI Emoji" w:cs="Segoe UI Emoji"/>
-        </w:rPr>
-      </w:pPr>
-      <w:r>
-        <w:rPr>
-          <w:rFonts w:ascii="Segoe UI Emoji" w:hAnsi="Segoe UI Emoji" w:cs="Segoe UI Emoji"/>
-        </w:rPr>
-        <w:lastRenderedPageBreak/>
-        <w:t xml:space="preserve">    )</w:t>
-      </w:r>
-    </w:p>
-    <w:p>
-      <w:pPr>
-        <w:rPr>
-          <w:rFonts w:ascii="Segoe UI Emoji" w:hAnsi="Segoe UI Emoji" w:cs="Segoe UI Emoji"/>
-        </w:rPr>
-      </w:pPr>
-      <w:r>
-        <w:rPr>
-          <w:rFonts w:ascii="Segoe UI Emoji" w:hAnsi="Segoe UI Emoji" w:cs="Segoe UI Emoji"/>
-        </w:rPr>
-        <w:t>);</w:t>
-      </w:r>
-    </w:p>
-    <w:p>
-      <w:pPr>
-        <w:rPr>
-          <w:rFonts w:ascii="Segoe UI Emoji" w:hAnsi="Segoe UI Emoji" w:cs="Segoe UI Emoji"/>
-        </w:rPr>
-      </w:pPr>
-      <w:r>
-        <w:rPr>
-          <w:rFonts w:ascii="Segoe UI Emoji" w:hAnsi="Segoe UI Emoji" w:cs="Segoe UI Emoji"/>
-        </w:rPr>
-        <w:t xml:space="preserve">This challenge helped me realize how </w:t>
-      </w:r>
-      <w:r>
-        <w:rPr>
-          <w:rFonts w:ascii="Segoe UI Emoji" w:hAnsi="Segoe UI Emoji" w:cs="Segoe UI Emoji"/>
-          <w:b/>
-          <w:bCs/>
-        </w:rPr>
-        <w:t>subqueries</w:t>
-      </w:r>
-      <w:r>
-        <w:rPr>
-          <w:rFonts w:ascii="Segoe UI Emoji" w:hAnsi="Segoe UI Emoji" w:cs="Segoe UI Emoji"/>
-        </w:rPr>
-        <w:t xml:space="preserve"> can make queries more dynamic, allowing us to analyze relationships and conditions across multiple tables — all within a single statement! 🚀</w:t>
+        <w:t>subqueries inside SELECT and FROM</w:t>
+      </w:r>
+      <w:r>
+        <w:rPr>
+          <w:rFonts w:ascii="Segoe UI Emoji" w:hAnsi="Segoe UI Emoji" w:cs="Segoe UI Emoji"/>
+        </w:rPr>
+        <w:t xml:space="preserve"> can help generate advanced insights — like performance rankings and deviation metrics — all within a single SQL query 🚀</w:t>
       </w:r>
     </w:p>
     <w:p>
@@ -706,7 +943,7 @@
         <w:rPr>
           <w:rFonts w:ascii="Segoe UI Emoji" w:hAnsi="Segoe UI Emoji" w:cs="Segoe UI Emoji"/>
         </w:rPr>
-        <w:t>#IDCWithSQL #IndianDataClub #SQLChallenge #LearnWithIDC #SQLLearning #DataAnalytics #DataScience #Database #21DaysChallenge #DPDzero #Subquery #NestedQueries #SQL</w:t>
+        <w:t>#IDCWithSQL #IndianDataClub #SQLChallenge #LearnWithIDC #SQLLearning #DataAnalytics #DataScience #Database #21DaysChallenge #DPDzero #Subqueries #DerivedTables #SQL</w:t>
       </w:r>
     </w:p>
     <w:p/>
@@ -872,6 +1109,155 @@
     </w:lvl>
   </w:abstractNum>
   <w:abstractNum w:abstractNumId="1" w15:restartNumberingAfterBreak="0">
+    <w:nsid w:val="59FB2892"/>
+    <w:multiLevelType w:val="multilevel"/>
+    <w:tmpl w:val="27DA2040"/>
+    <w:lvl w:ilvl="0">
+      <w:start w:val="1"/>
+      <w:numFmt w:val="bullet"/>
+      <w:lvlText w:val=""/>
+      <w:lvlJc w:val="left"/>
+      <w:pPr>
+        <w:tabs>
+          <w:tab w:val="num" w:pos="720"/>
+        </w:tabs>
+        <w:ind w:left="720" w:hanging="360"/>
+      </w:pPr>
+      <w:rPr>
+        <w:rFonts w:ascii="Symbol" w:hAnsi="Symbol" w:hint="default"/>
+        <w:sz w:val="20"/>
+      </w:rPr>
+    </w:lvl>
+    <w:lvl w:ilvl="1" w:tentative="1">
+      <w:start w:val="1"/>
+      <w:numFmt w:val="bullet"/>
+      <w:lvlText w:val="o"/>
+      <w:lvlJc w:val="left"/>
+      <w:pPr>
+        <w:tabs>
+          <w:tab w:val="num" w:pos="1440"/>
+        </w:tabs>
+        <w:ind w:left="1440" w:hanging="360"/>
+      </w:pPr>
+      <w:rPr>
+        <w:rFonts w:ascii="Courier New" w:hAnsi="Courier New" w:hint="default"/>
+        <w:sz w:val="20"/>
+      </w:rPr>
+    </w:lvl>
+    <w:lvl w:ilvl="2" w:tentative="1">
+      <w:start w:val="1"/>
+      <w:numFmt w:val="bullet"/>
+      <w:lvlText w:val=""/>
+      <w:lvlJc w:val="left"/>
+      <w:pPr>
+        <w:tabs>
+          <w:tab w:val="num" w:pos="2160"/>
+        </w:tabs>
+        <w:ind w:left="2160" w:hanging="360"/>
+      </w:pPr>
+      <w:rPr>
+        <w:rFonts w:ascii="Wingdings" w:hAnsi="Wingdings" w:hint="default"/>
+        <w:sz w:val="20"/>
+      </w:rPr>
+    </w:lvl>
+    <w:lvl w:ilvl="3" w:tentative="1">
+      <w:start w:val="1"/>
+      <w:numFmt w:val="bullet"/>
+      <w:lvlText w:val=""/>
+      <w:lvlJc w:val="left"/>
+      <w:pPr>
+        <w:tabs>
+          <w:tab w:val="num" w:pos="2880"/>
+        </w:tabs>
+        <w:ind w:left="2880" w:hanging="360"/>
+      </w:pPr>
+      <w:rPr>
+        <w:rFonts w:ascii="Wingdings" w:hAnsi="Wingdings" w:hint="default"/>
+        <w:sz w:val="20"/>
+      </w:rPr>
+    </w:lvl>
+    <w:lvl w:ilvl="4" w:tentative="1">
+      <w:start w:val="1"/>
+      <w:numFmt w:val="bullet"/>
+      <w:lvlText w:val=""/>
+      <w:lvlJc w:val="left"/>
+      <w:pPr>
+        <w:tabs>
+          <w:tab w:val="num" w:pos="3600"/>
+        </w:tabs>
+        <w:ind w:left="3600" w:hanging="360"/>
+      </w:pPr>
+      <w:rPr>
+        <w:rFonts w:ascii="Wingdings" w:hAnsi="Wingdings" w:hint="default"/>
+        <w:sz w:val="20"/>
+      </w:rPr>
+    </w:lvl>
+    <w:lvl w:ilvl="5" w:tentative="1">
+      <w:start w:val="1"/>
+      <w:numFmt w:val="bullet"/>
+      <w:lvlText w:val=""/>
+      <w:lvlJc w:val="left"/>
+      <w:pPr>
+        <w:tabs>
+          <w:tab w:val="num" w:pos="4320"/>
+        </w:tabs>
+        <w:ind w:left="4320" w:hanging="360"/>
+      </w:pPr>
+      <w:rPr>
+        <w:rFonts w:ascii="Wingdings" w:hAnsi="Wingdings" w:hint="default"/>
+        <w:sz w:val="20"/>
+      </w:rPr>
+    </w:lvl>
+    <w:lvl w:ilvl="6" w:tentative="1">
+      <w:start w:val="1"/>
+      <w:numFmt w:val="bullet"/>
+      <w:lvlText w:val=""/>
+      <w:lvlJc w:val="left"/>
+      <w:pPr>
+        <w:tabs>
+          <w:tab w:val="num" w:pos="5040"/>
+        </w:tabs>
+        <w:ind w:left="5040" w:hanging="360"/>
+      </w:pPr>
+      <w:rPr>
+        <w:rFonts w:ascii="Wingdings" w:hAnsi="Wingdings" w:hint="default"/>
+        <w:sz w:val="20"/>
+      </w:rPr>
+    </w:lvl>
+    <w:lvl w:ilvl="7" w:tentative="1">
+      <w:start w:val="1"/>
+      <w:numFmt w:val="bullet"/>
+      <w:lvlText w:val=""/>
+      <w:lvlJc w:val="left"/>
+      <w:pPr>
+        <w:tabs>
+          <w:tab w:val="num" w:pos="5760"/>
+        </w:tabs>
+        <w:ind w:left="5760" w:hanging="360"/>
+      </w:pPr>
+      <w:rPr>
+        <w:rFonts w:ascii="Wingdings" w:hAnsi="Wingdings" w:hint="default"/>
+        <w:sz w:val="20"/>
+      </w:rPr>
+    </w:lvl>
+    <w:lvl w:ilvl="8" w:tentative="1">
+      <w:start w:val="1"/>
+      <w:numFmt w:val="bullet"/>
+      <w:lvlText w:val=""/>
+      <w:lvlJc w:val="left"/>
+      <w:pPr>
+        <w:tabs>
+          <w:tab w:val="num" w:pos="6480"/>
+        </w:tabs>
+        <w:ind w:left="6480" w:hanging="360"/>
+      </w:pPr>
+      <w:rPr>
+        <w:rFonts w:ascii="Wingdings" w:hAnsi="Wingdings" w:hint="default"/>
+        <w:sz w:val="20"/>
+      </w:rPr>
+    </w:lvl>
+  </w:abstractNum>
+  <w:abstractNum w:abstractNumId="2" w15:restartNumberingAfterBreak="0">
     <w:nsid w:val="5DBC4C6B"/>
     <w:multiLevelType w:val="multilevel"/>
     <w:tmpl w:val="B950CEE2"/>
@@ -1020,7 +1406,7 @@
       </w:rPr>
     </w:lvl>
   </w:abstractNum>
-  <w:abstractNum w:abstractNumId="2" w15:restartNumberingAfterBreak="0">
+  <w:abstractNum w:abstractNumId="3" w15:restartNumberingAfterBreak="0">
     <w:nsid w:val="75866D31"/>
     <w:multiLevelType w:val="multilevel"/>
     <w:tmpl w:val="70E8EF7E"/>
@@ -1170,13 +1556,16 @@
     </w:lvl>
   </w:abstractNum>
   <w:num w:numId="1" w16cid:durableId="705567566">
-    <w:abstractNumId w:val="1"/>
+    <w:abstractNumId w:val="2"/>
   </w:num>
   <w:num w:numId="2" w16cid:durableId="229535513">
     <w:abstractNumId w:val="0"/>
   </w:num>
   <w:num w:numId="3" w16cid:durableId="719793393">
-    <w:abstractNumId w:val="2"/>
+    <w:abstractNumId w:val="3"/>
+  </w:num>
+  <w:num w:numId="4" w16cid:durableId="1547257290">
+    <w:abstractNumId w:val="1"/>
   </w:num>
 </w:numbering>
 </file>

</xml_diff>